<commit_message>
fixed typo pointed out from fetta
</commit_message>
<xml_diff>
--- a/LabSheets/Week_04.docx
+++ b/LabSheets/Week_04.docx
@@ -49,7 +49,7 @@
       <w:hyperlink r:id="rId22">
         <w:r>
           <w:rPr>
-            <w:rStyle w:val="Hyperlink"/>
+            <w:rStyle w:val="Link"/>
           </w:rPr>
           <w:t xml:space="preserve">here</w:t>
         </w:r>
@@ -357,7 +357,7 @@
       <w:hyperlink r:id="rId24">
         <w:r>
           <w:rPr>
-            <w:rStyle w:val="Hyperlink"/>
+            <w:rStyle w:val="Link"/>
           </w:rPr>
           <w:t xml:space="preserve">Video hint</w:t>
         </w:r>
@@ -651,7 +651,7 @@
         </w:numPr>
       </w:pPr>
       <w:r>
-        <w:t xml:space="preserve">It should be straightforward to see that at every step of this algorithm we the total size of NEWLIST and OLDLIST stay the same. As such we can simply put the NEWLIST at the beginning of the OLDLIST so that at each step of our algorithm we are basically moving elements from the unsorted part of the list to the sorted part of the list</w:t>
+        <w:t xml:space="preserve">It should be straightforward to see that at every step of this algorithm the sum of the sizes of NEWLIST and OLDLIST stay the same. As such we can simply put the NEWLIST at the beginning of the OLDLIST so that at each step of our algorithm we are basically moving elements from the unsorted part of the list to the sorted part of the list</w:t>
       </w:r>
       <w:r>
         <w:t xml:space="preserve">.</w:t>
@@ -1570,7 +1570,7 @@
       <w:hyperlink r:id="rId27">
         <w:r>
           <w:rPr>
-            <w:rStyle w:val="Hyperlink"/>
+            <w:rStyle w:val="Link"/>
           </w:rPr>
           <w:t xml:space="preserve">Video hint</w:t>
         </w:r>
@@ -1728,7 +1728,7 @@
       <w:hyperlink r:id="rId28">
         <w:r>
           <w:rPr>
-            <w:rStyle w:val="Hyperlink"/>
+            <w:rStyle w:val="Link"/>
           </w:rPr>
           <w:t xml:space="preserve">Video hint</w:t>
         </w:r>
@@ -2249,7 +2249,7 @@
       <w:hyperlink r:id="rId29">
         <w:r>
           <w:rPr>
-            <w:rStyle w:val="Hyperlink"/>
+            <w:rStyle w:val="Link"/>
           </w:rPr>
           <w:t xml:space="preserve">Video hint</w:t>
         </w:r>
@@ -2301,7 +2301,7 @@
       <w:hyperlink r:id="rId31">
         <w:r>
           <w:rPr>
-            <w:rStyle w:val="Hyperlink"/>
+            <w:rStyle w:val="Link"/>
           </w:rPr>
           <w:t xml:space="preserve">W04_D01.txt</w:t>
         </w:r>
@@ -2335,7 +2335,7 @@
       <w:hyperlink r:id="rId32">
         <w:r>
           <w:rPr>
-            <w:rStyle w:val="Hyperlink"/>
+            <w:rStyle w:val="Link"/>
           </w:rPr>
           <w:t xml:space="preserve">Video hin</w:t>
         </w:r>
@@ -2796,7 +2796,7 @@
       <w:hyperlink r:id="rId31">
         <w:r>
           <w:rPr>
-            <w:rStyle w:val="Hyperlink"/>
+            <w:rStyle w:val="Link"/>
           </w:rPr>
           <w:t xml:space="preserve">W04_D01.txt</w:t>
         </w:r>
@@ -2815,7 +2815,7 @@
       <w:hyperlink r:id="rId33">
         <w:r>
           <w:rPr>
-            <w:rStyle w:val="Hyperlink"/>
+            <w:rStyle w:val="Link"/>
           </w:rPr>
           <w:t xml:space="preserve">Video hint</w:t>
         </w:r>
@@ -4018,7 +4018,7 @@
       <w:hyperlink r:id="rId35">
         <w:r>
           <w:rPr>
-            <w:rStyle w:val="Hyperlink"/>
+            <w:rStyle w:val="Link"/>
           </w:rPr>
           <w:t xml:space="preserve">Video hint</w:t>
         </w:r>
@@ -4057,7 +4057,7 @@
 <file path=word/numbering.xml><?xml version="1.0" encoding="utf-8"?>
 <w:numbering xmlns:w="http://schemas.openxmlformats.org/wordprocessingml/2006/main">
   <w:abstractNum w:abstractNumId="0">
-    <w:nsid w:val="82ce476f"/>
+    <w:nsid w:val="9b19d105"/>
     <w:multiLevelType w:val="multilevel"/>
     <w:lvl w:ilvl="0">
       <w:numFmt w:val="bullet"/>
@@ -4138,7 +4138,7 @@
     </w:lvl>
   </w:abstractNum>
   <w:abstractNum w:abstractNumId="2">
-    <w:nsid w:val="dcbcac67"/>
+    <w:nsid w:val="dc8b82eb"/>
     <w:multiLevelType w:val="multilevel"/>
     <w:lvl w:ilvl="0">
       <w:numFmt w:val="bullet"/>
@@ -4219,7 +4219,7 @@
     </w:lvl>
   </w:abstractNum>
   <w:abstractNum w:abstractNumId="3">
-    <w:nsid w:val="33753acc"/>
+    <w:nsid w:val="c7d7e4d4"/>
     <w:multiLevelType w:val="multilevel"/>
     <w:lvl w:ilvl="0">
       <w:start w:val="1"/>
@@ -4307,7 +4307,7 @@
     </w:lvl>
   </w:abstractNum>
   <w:abstractNum w:abstractNumId="4">
-    <w:nsid w:val="244336d4"/>
+    <w:nsid w:val="f30bd812"/>
     <w:multiLevelType w:val="multilevel"/>
     <w:lvl w:ilvl="0">
       <w:start w:val="5"/>
@@ -4719,15 +4719,15 @@
       <w:sz w:val="22"/>
     </w:rPr>
   </w:style>
-  <w:style w:type="character" w:customStyle="1" w:styleId="FootnoteReference">
-    <w:name w:val="Footnote Reference"/>
+  <w:style w:type="character" w:customStyle="1" w:styleId="FootnoteRef">
+    <w:name w:val="Footnote Ref"/>
     <w:basedOn w:val="BodyTextChar"/>
     <w:rPr>
       <w:vertAlign w:val="superscript"/>
     </w:rPr>
   </w:style>
-  <w:style w:type="character" w:customStyle="1" w:styleId="Hyperlink">
-    <w:name w:val="Hyperlink"/>
+  <w:style w:type="character" w:customStyle="1" w:styleId="Link">
+    <w:name w:val="Link"/>
     <w:basedOn w:val="BodyTextChar"/>
     <w:rPr>
       <w:color w:val="4F81BD" w:themeColor="accent1"/>

</xml_diff>

<commit_message>
fixed error with bubble sort
</commit_message>
<xml_diff>
--- a/LabSheets/Week_04.docx
+++ b/LabSheets/Week_04.docx
@@ -2,7 +2,7 @@
 <file path=word/document.xml><?xml version="1.0" encoding="utf-8"?>
 <w:document xmlns:w="http://schemas.openxmlformats.org/wordprocessingml/2006/main" xmlns:m="http://schemas.openxmlformats.org/officeDocument/2006/math" xmlns:r="http://schemas.openxmlformats.org/officeDocument/2006/relationships" xmlns:o="urn:schemas-microsoft-com:office:office" xmlns:v="urn:schemas-microsoft-com:vml" xmlns:w10="urn:schemas-microsoft-com:office:word" xmlns:a="http://schemas.openxmlformats.org/drawingml/2006/main" xmlns:pic="http://schemas.openxmlformats.org/drawingml/2006/picture" xmlns:wp="http://schemas.openxmlformats.org/drawingml/2006/wordprocessingDrawing">
   <w:body>
-    <w:bookmarkStart w:id="21" w:name="week-4---sorting-and-searching-algorithms"/>
+    <w:bookmarkStart w:id="week-4---sorting-and-searching-algorithms" w:name="week-4---sorting-and-searching-algorithms"/>
     <w:p>
       <w:pPr>
         <w:pStyle w:val="Heading1"/>
@@ -11,7 +11,7 @@
         <w:t xml:space="preserve">Week 4 - Sorting and Searching Algorithms</w:t>
       </w:r>
     </w:p>
-    <w:bookmarkEnd w:id="21"/>
+    <w:bookmarkEnd w:id="week-4---sorting-and-searching-algorithms"/>
     <w:p>
       <w:r>
         <w:t xml:space="preserve">This lab sheet will introduce two algorithms from computer science. After this session you will be able to sort and search lists using the two following algorithms:</w:t>
@@ -46,10 +46,10 @@
       <w:r>
         <w:t xml:space="preserve"> </w:t>
       </w:r>
-      <w:hyperlink r:id="rId22">
+      <w:hyperlink r:id="link0">
         <w:r>
           <w:rPr>
-            <w:rStyle w:val="Link"/>
+            <w:rStyle w:val="Hyperlink"/>
           </w:rPr>
           <w:t xml:space="preserve">here</w:t>
         </w:r>
@@ -58,7 +58,7 @@
         <w:t xml:space="preserve">.</w:t>
       </w:r>
     </w:p>
-    <w:bookmarkStart w:id="23" w:name="sorting-algorithms"/>
+    <w:bookmarkStart w:id="sorting-algorithms" w:name="sorting-algorithms"/>
     <w:p>
       <w:pPr>
         <w:pStyle w:val="Heading2"/>
@@ -67,7 +67,7 @@
         <w:t xml:space="preserve">Sorting Algorithms</w:t>
       </w:r>
     </w:p>
-    <w:bookmarkEnd w:id="23"/>
+    <w:bookmarkEnd w:id="sorting-algorithms"/>
     <w:p>
       <w:pPr>
         <w:numPr>
@@ -138,9 +138,7 @@
         </w:rPr>
         <w:t xml:space="preserve">)</w:t>
       </w:r>
-      <w:r>
-        <w:cr/>
-      </w:r>
+      <w:br/>
       <w:r>
         <w:rPr>
           <w:rStyle w:val="KeywordTok"/>
@@ -212,9 +210,7 @@
         </w:rPr>
         <w:t xml:space="preserve">random</w:t>
       </w:r>
-      <w:r>
-        <w:cr/>
-      </w:r>
+      <w:br/>
       <w:r>
         <w:rPr>
           <w:rStyle w:val="NormalTok"/>
@@ -269,9 +265,7 @@
         </w:rPr>
         <w:t xml:space="preserve">)</w:t>
       </w:r>
-      <w:r>
-        <w:cr/>
-      </w:r>
+      <w:br/>
       <w:r>
         <w:rPr>
           <w:rStyle w:val="KeywordTok"/>
@@ -354,10 +348,10 @@
           <w:ilvl w:val="0"/>
         </w:numPr>
       </w:pPr>
-      <w:hyperlink r:id="rId24">
+      <w:hyperlink r:id="link1">
         <w:r>
           <w:rPr>
-            <w:rStyle w:val="Link"/>
+            <w:rStyle w:val="Hyperlink"/>
           </w:rPr>
           <w:t xml:space="preserve">Video hint</w:t>
         </w:r>
@@ -439,9 +433,7 @@
         </w:rPr>
         <w:t xml:space="preserve"># Use the function you created above.</w:t>
       </w:r>
-      <w:r>
-        <w:cr/>
-      </w:r>
+      <w:br/>
       <w:r>
         <w:rPr>
           <w:rStyle w:val="KeywordTok"/>
@@ -460,18 +452,14 @@
         </w:rPr>
         <w:t xml:space="preserve">l</w:t>
       </w:r>
-      <w:r>
-        <w:cr/>
-      </w:r>
+      <w:br/>
       <w:r>
         <w:rPr>
           <w:rStyle w:val="NormalTok"/>
         </w:rPr>
         <w:t xml:space="preserve">l.sort()</w:t>
       </w:r>
-      <w:r>
-        <w:cr/>
-      </w:r>
+      <w:br/>
       <w:r>
         <w:rPr>
           <w:rStyle w:val="KeywordTok"/>
@@ -539,7 +527,7 @@
                     </pic:cNvPicPr>
                   </pic:nvPicPr>
                   <pic:blipFill>
-                    <a:blip r:embed="rId25"/>
+                    <a:blip r:embed="image1"/>
                     <a:stretch>
                       <a:fillRect/>
                     </a:stretch>
@@ -615,27 +603,21 @@
         </w:rPr>
         <w:t xml:space="preserve">INITIATE NEWLIST</w:t>
       </w:r>
-      <w:r>
-        <w:cr/>
-      </w:r>
+      <w:br/>
       <w:r>
         <w:rPr>
           <w:rStyle w:val="VerbatimChar"/>
         </w:rPr>
         <w:t xml:space="preserve">WHILE MORE ELEMENTS IN NEWLIST THAN IN OLDLIST:</w:t>
       </w:r>
-      <w:r>
-        <w:cr/>
-      </w:r>
+      <w:br/>
       <w:r>
         <w:rPr>
           <w:rStyle w:val="VerbatimChar"/>
         </w:rPr>
         <w:t xml:space="preserve">    FIND SMALLEST ELEMENT IN OLDLIST</w:t>
       </w:r>
-      <w:r>
-        <w:cr/>
-      </w:r>
+      <w:br/>
       <w:r>
         <w:rPr>
           <w:rStyle w:val="VerbatimChar"/>
@@ -680,7 +662,7 @@
                     </pic:cNvPicPr>
                   </pic:nvPicPr>
                   <pic:blipFill>
-                    <a:blip r:embed="rId26"/>
+                    <a:blip r:embed="image2"/>
                     <a:stretch>
                       <a:fillRect/>
                     </a:stretch>
@@ -756,36 +738,28 @@
         </w:rPr>
         <w:t xml:space="preserve">SET FIRSTUNSORTED TO 0</w:t>
       </w:r>
-      <w:r>
-        <w:cr/>
-      </w:r>
+      <w:br/>
       <w:r>
         <w:rPr>
           <w:rStyle w:val="VerbatimChar"/>
         </w:rPr>
         <w:t xml:space="preserve">WHILE NOT SORTED:</w:t>
       </w:r>
-      <w:r>
-        <w:cr/>
-      </w:r>
+      <w:br/>
       <w:r>
         <w:rPr>
           <w:rStyle w:val="VerbatimChar"/>
         </w:rPr>
         <w:t xml:space="preserve">    FIND SMALLEST UNSORTED ITEM</w:t>
       </w:r>
-      <w:r>
-        <w:cr/>
-      </w:r>
+      <w:br/>
       <w:r>
         <w:rPr>
           <w:rStyle w:val="VerbatimChar"/>
         </w:rPr>
         <w:t xml:space="preserve">    SWAP FIRST UNSORTED ITEM WITH EARLIEST UNSORTED ITEM</w:t>
       </w:r>
-      <w:r>
-        <w:cr/>
-      </w:r>
+      <w:br/>
       <w:r>
         <w:rPr>
           <w:rStyle w:val="VerbatimChar"/>
@@ -830,9 +804,7 @@
         </w:rPr>
         <w:t xml:space="preserve">insertionsort(data):</w:t>
       </w:r>
-      <w:r>
-        <w:cr/>
-      </w:r>
+      <w:br/>
       <w:r>
         <w:rPr>
           <w:rStyle w:val="NormalTok"/>
@@ -869,9 +841,7 @@
         </w:rPr>
         <w:t xml:space="preserve">0</w:t>
       </w:r>
-      <w:r>
-        <w:cr/>
-      </w:r>
+      <w:br/>
       <w:r>
         <w:rPr>
           <w:rStyle w:val="NormalTok"/>
@@ -938,9 +908,7 @@
         </w:rPr>
         <w:t xml:space="preserve">:</w:t>
       </w:r>
-      <w:r>
-        <w:cr/>
-      </w:r>
+      <w:br/>
       <w:r>
         <w:rPr>
           <w:rStyle w:val="NormalTok"/>
@@ -995,9 +963,7 @@
         </w:rPr>
         <w:t xml:space="preserve">indexOfSmallest = firstUnsorted</w:t>
       </w:r>
-      <w:r>
-        <w:cr/>
-      </w:r>
+      <w:br/>
       <w:r>
         <w:rPr>
           <w:rStyle w:val="NormalTok"/>
@@ -1058,9 +1024,7 @@
         </w:rPr>
         <w:t xml:space="preserve">1</w:t>
       </w:r>
-      <w:r>
-        <w:cr/>
-      </w:r>
+      <w:br/>
       <w:r>
         <w:rPr>
           <w:rStyle w:val="NormalTok"/>
@@ -1151,9 +1115,7 @@
         </w:rPr>
         <w:t xml:space="preserve">:</w:t>
       </w:r>
-      <w:r>
-        <w:cr/>
-      </w:r>
+      <w:br/>
       <w:r>
         <w:rPr>
           <w:rStyle w:val="NormalTok"/>
@@ -1244,9 +1206,7 @@
         </w:rPr>
         <w:t xml:space="preserve">data[index] &lt; data[indexOfSmallest]:</w:t>
       </w:r>
-      <w:r>
-        <w:cr/>
-      </w:r>
+      <w:br/>
       <w:r>
         <w:rPr>
           <w:rStyle w:val="NormalTok"/>
@@ -1349,9 +1309,7 @@
         </w:rPr>
         <w:t xml:space="preserve">indexOfSmallest = index</w:t>
       </w:r>
-      <w:r>
-        <w:cr/>
-      </w:r>
+      <w:br/>
       <w:r>
         <w:rPr>
           <w:rStyle w:val="NormalTok"/>
@@ -1436,9 +1394,7 @@
         </w:rPr>
         <w:t xml:space="preserve">1</w:t>
       </w:r>
-      <w:r>
-        <w:cr/>
-      </w:r>
+      <w:br/>
       <w:r>
         <w:rPr>
           <w:rStyle w:val="NormalTok"/>
@@ -1493,9 +1449,7 @@
         </w:rPr>
         <w:t xml:space="preserve">data[firstUnsorted], data[indexOfSmallest] = data[indexOfSmallest], data[firstUnsorted]</w:t>
       </w:r>
-      <w:r>
-        <w:cr/>
-      </w:r>
+      <w:br/>
       <w:r>
         <w:rPr>
           <w:rStyle w:val="NormalTok"/>
@@ -1564,10 +1518,10 @@
           <w:ilvl w:val="0"/>
         </w:numPr>
       </w:pPr>
-      <w:hyperlink r:id="rId27">
+      <w:hyperlink r:id="link2">
         <w:r>
           <w:rPr>
-            <w:rStyle w:val="Link"/>
+            <w:rStyle w:val="Hyperlink"/>
           </w:rPr>
           <w:t xml:space="preserve">Video hint</w:t>
         </w:r>
@@ -1598,45 +1552,35 @@
         </w:rPr>
         <w:t xml:space="preserve">SET FIRSTUNSORTED TO 0</w:t>
       </w:r>
-      <w:r>
-        <w:cr/>
-      </w:r>
+      <w:br/>
       <w:r>
         <w:rPr>
           <w:rStyle w:val="VerbatimChar"/>
         </w:rPr>
         <w:t xml:space="preserve">SET SWAP TO TRUE</w:t>
       </w:r>
-      <w:r>
-        <w:cr/>
-      </w:r>
+      <w:br/>
       <w:r>
         <w:rPr>
           <w:rStyle w:val="VerbatimChar"/>
         </w:rPr>
         <w:t xml:space="preserve">WHILE FIRSTUNSORTED &lt; LENGTH - 1 AND SWAP:</w:t>
       </w:r>
-      <w:r>
-        <w:cr/>
-      </w:r>
+      <w:br/>
       <w:r>
         <w:rPr>
           <w:rStyle w:val="VerbatimChar"/>
         </w:rPr>
         <w:t xml:space="preserve">    SET SWAP TO FALSE</w:t>
       </w:r>
-      <w:r>
-        <w:cr/>
-      </w:r>
+      <w:br/>
       <w:r>
         <w:rPr>
           <w:rStyle w:val="VerbatimChar"/>
         </w:rPr>
         <w:t xml:space="preserve">    "BUBBLE UP" THE SMALLEST ITEM IN AN UNSORTED LIST</w:t>
       </w:r>
-      <w:r>
-        <w:cr/>
-      </w:r>
+      <w:br/>
       <w:r>
         <w:rPr>
           <w:rStyle w:val="VerbatimChar"/>
@@ -1669,45 +1613,35 @@
         </w:rPr>
         <w:t xml:space="preserve">SET INDEX TO LENGTH - 1</w:t>
       </w:r>
-      <w:r>
-        <w:cr/>
-      </w:r>
-      <w:r>
-        <w:rPr>
-          <w:rStyle w:val="VerbatimChar"/>
-        </w:rPr>
-        <w:t xml:space="preserve">WHILE INDEX &gt;  FIRSTUNSORTED + 1:</w:t>
-      </w:r>
-      <w:r>
-        <w:cr/>
-      </w:r>
+      <w:br/>
+      <w:r>
+        <w:rPr>
+          <w:rStyle w:val="VerbatimChar"/>
+        </w:rPr>
+        <w:t xml:space="preserve">WHILE INDEX &gt; FIRSTUNSORTED:</w:t>
+      </w:r>
+      <w:br/>
       <w:r>
         <w:rPr>
           <w:rStyle w:val="VerbatimChar"/>
         </w:rPr>
         <w:t xml:space="preserve">    IF DATA[INDEX] &lt; DATA[INDEX - 1]</w:t>
       </w:r>
-      <w:r>
-        <w:cr/>
-      </w:r>
+      <w:br/>
       <w:r>
         <w:rPr>
           <w:rStyle w:val="VerbatimChar"/>
         </w:rPr>
         <w:t xml:space="preserve">        SWAP DATA[INDEX] AND DATA[INDEX - 1]</w:t>
       </w:r>
-      <w:r>
-        <w:cr/>
-      </w:r>
+      <w:br/>
       <w:r>
         <w:rPr>
           <w:rStyle w:val="VerbatimChar"/>
         </w:rPr>
         <w:t xml:space="preserve">        SET SWAP TO TRUE</w:t>
       </w:r>
-      <w:r>
-        <w:cr/>
-      </w:r>
+      <w:br/>
       <w:r>
         <w:rPr>
           <w:rStyle w:val="VerbatimChar"/>
@@ -1722,10 +1656,10 @@
           <w:ilvl w:val="0"/>
         </w:numPr>
       </w:pPr>
-      <w:hyperlink r:id="rId28">
+      <w:hyperlink r:id="link3">
         <w:r>
           <w:rPr>
-            <w:rStyle w:val="Link"/>
+            <w:rStyle w:val="Hyperlink"/>
           </w:rPr>
           <w:t xml:space="preserve">Video hint</w:t>
         </w:r>
@@ -1768,9 +1702,7 @@
         </w:rPr>
         <w:t xml:space="preserve">time</w:t>
       </w:r>
-      <w:r>
-        <w:cr/>
-      </w:r>
+      <w:br/>
       <w:r>
         <w:rPr>
           <w:rStyle w:val="KeywordTok"/>
@@ -1827,9 +1759,7 @@
         </w:rPr>
         <w:t xml:space="preserve">timing(string):</w:t>
       </w:r>
-      <w:r>
-        <w:cr/>
-      </w:r>
+      <w:br/>
       <w:r>
         <w:rPr>
           <w:rStyle w:val="NormalTok"/>
@@ -1860,9 +1790,7 @@
         </w:rPr>
         <w:t xml:space="preserve">starttime = time.time()</w:t>
       </w:r>
-      <w:r>
-        <w:cr/>
-      </w:r>
+      <w:br/>
       <w:r>
         <w:rPr>
           <w:rStyle w:val="NormalTok"/>
@@ -1899,9 +1827,7 @@
         </w:rPr>
         <w:t xml:space="preserve">(string)</w:t>
       </w:r>
-      <w:r>
-        <w:cr/>
-      </w:r>
+      <w:br/>
       <w:r>
         <w:rPr>
           <w:rStyle w:val="NormalTok"/>
@@ -1997,9 +1923,7 @@
         </w:rPr>
         <w:t xml:space="preserve">testfunction():</w:t>
       </w:r>
-      <w:r>
-        <w:cr/>
-      </w:r>
+      <w:br/>
       <w:r>
         <w:rPr>
           <w:rStyle w:val="NormalTok"/>
@@ -2036,9 +1960,7 @@
         </w:rPr>
         <w:t xml:space="preserve">0</w:t>
       </w:r>
-      <w:r>
-        <w:cr/>
-      </w:r>
+      <w:br/>
       <w:r>
         <w:rPr>
           <w:rStyle w:val="NormalTok"/>
@@ -2111,9 +2033,7 @@
         </w:rPr>
         <w:t xml:space="preserve">:</w:t>
       </w:r>
-      <w:r>
-        <w:cr/>
-      </w:r>
+      <w:br/>
       <w:r>
         <w:rPr>
           <w:rStyle w:val="NormalTok"/>
@@ -2243,10 +2163,10 @@
           <w:ilvl w:val="0"/>
         </w:numPr>
       </w:pPr>
-      <w:hyperlink r:id="rId29">
+      <w:hyperlink r:id="link4">
         <w:r>
           <w:rPr>
-            <w:rStyle w:val="Link"/>
+            <w:rStyle w:val="Hyperlink"/>
           </w:rPr>
           <w:t xml:space="preserve">Video hint</w:t>
         </w:r>
@@ -2263,7 +2183,7 @@
         <w:t xml:space="preserve">(Note that python also has a timeit library which offers timing functionality.)</w:t>
       </w:r>
     </w:p>
-    <w:bookmarkStart w:id="30" w:name="searching-algorithms"/>
+    <w:bookmarkStart w:id="searching-algorithms" w:name="searching-algorithms"/>
     <w:p>
       <w:pPr>
         <w:pStyle w:val="Heading2"/>
@@ -2272,7 +2192,7 @@
         <w:t xml:space="preserve">Searching algorithms</w:t>
       </w:r>
     </w:p>
-    <w:bookmarkEnd w:id="30"/>
+    <w:bookmarkEnd w:id="searching-algorithms"/>
     <w:p>
       <w:pPr>
         <w:numPr>
@@ -2295,10 +2215,10 @@
       <w:r>
         <w:t xml:space="preserve"> </w:t>
       </w:r>
-      <w:hyperlink r:id="rId31">
+      <w:hyperlink r:id="link5">
         <w:r>
           <w:rPr>
-            <w:rStyle w:val="Link"/>
+            <w:rStyle w:val="Hyperlink"/>
           </w:rPr>
           <w:t xml:space="preserve">W04_D01.txt</w:t>
         </w:r>
@@ -2329,10 +2249,10 @@
           <w:ilvl w:val="0"/>
         </w:numPr>
       </w:pPr>
-      <w:hyperlink r:id="rId32">
+      <w:hyperlink r:id="link6">
         <w:r>
           <w:rPr>
-            <w:rStyle w:val="Link"/>
+            <w:rStyle w:val="Hyperlink"/>
           </w:rPr>
           <w:t xml:space="preserve">Video hin</w:t>
         </w:r>
@@ -2378,117 +2298,91 @@
         </w:rPr>
         <w:t xml:space="preserve">SORT THE LIST</w:t>
       </w:r>
-      <w:r>
-        <w:cr/>
-      </w:r>
+      <w:br/>
       <w:r>
         <w:rPr>
           <w:rStyle w:val="VerbatimChar"/>
         </w:rPr>
         <w:t xml:space="preserve">SET INDEX TO 0</w:t>
       </w:r>
-      <w:r>
-        <w:cr/>
-      </w:r>
+      <w:br/>
       <w:r>
         <w:rPr>
           <w:rStyle w:val="VerbatimChar"/>
         </w:rPr>
         <w:t xml:space="preserve">SET FOUND TO FALSE</w:t>
       </w:r>
-      <w:r>
-        <w:cr/>
-      </w:r>
+      <w:br/>
       <w:r>
         <w:rPr>
           <w:rStyle w:val="VerbatimChar"/>
         </w:rPr>
         <w:t xml:space="preserve">WHILE INDEX &lt; LENGTH and NOT FOUND:</w:t>
       </w:r>
-      <w:r>
-        <w:cr/>
-      </w:r>
+      <w:br/>
       <w:r>
         <w:rPr>
           <w:rStyle w:val="VerbatimChar"/>
         </w:rPr>
         <w:t xml:space="preserve">    IF DATA[INDEX] = ITEM:</w:t>
       </w:r>
-      <w:r>
-        <w:cr/>
-      </w:r>
+      <w:br/>
       <w:r>
         <w:rPr>
           <w:rStyle w:val="VerbatimChar"/>
         </w:rPr>
         <w:t xml:space="preserve">        FOUND = TRUE</w:t>
       </w:r>
-      <w:r>
-        <w:cr/>
-      </w:r>
+      <w:br/>
       <w:r>
         <w:rPr>
           <w:rStyle w:val="VerbatimChar"/>
         </w:rPr>
         <w:t xml:space="preserve">    ELSE IF DATA[INDEX] &gt; ITEM:</w:t>
       </w:r>
-      <w:r>
-        <w:cr/>
-      </w:r>
+      <w:br/>
       <w:r>
         <w:rPr>
           <w:rStyle w:val="VerbatimChar"/>
         </w:rPr>
         <w:t xml:space="preserve">        INDEX = LENGTH</w:t>
       </w:r>
-      <w:r>
-        <w:cr/>
-      </w:r>
+      <w:br/>
       <w:r>
         <w:rPr>
           <w:rStyle w:val="VerbatimChar"/>
         </w:rPr>
         <w:t xml:space="preserve">    ELSE:</w:t>
       </w:r>
-      <w:r>
-        <w:cr/>
-      </w:r>
+      <w:br/>
       <w:r>
         <w:rPr>
           <w:rStyle w:val="VerbatimChar"/>
         </w:rPr>
         <w:t xml:space="preserve">        INDEX = INDEX + 1</w:t>
       </w:r>
-      <w:r>
-        <w:cr/>
-      </w:r>
+      <w:br/>
       <w:r>
         <w:rPr>
           <w:rStyle w:val="VerbatimChar"/>
         </w:rPr>
         <w:t xml:space="preserve">IF FOUND:</w:t>
       </w:r>
-      <w:r>
-        <w:cr/>
-      </w:r>
+      <w:br/>
       <w:r>
         <w:rPr>
           <w:rStyle w:val="VerbatimChar"/>
         </w:rPr>
         <w:t xml:space="preserve">    RETURN INDEX</w:t>
       </w:r>
-      <w:r>
-        <w:cr/>
-      </w:r>
+      <w:br/>
       <w:r>
         <w:rPr>
           <w:rStyle w:val="VerbatimChar"/>
         </w:rPr>
         <w:t xml:space="preserve">ELSE:</w:t>
       </w:r>
-      <w:r>
-        <w:cr/>
-      </w:r>
+      <w:br/>
       <w:r>
         <w:rPr>
           <w:rStyle w:val="VerbatimChar"/>
@@ -2533,9 +2427,7 @@
         </w:rPr>
         <w:t xml:space="preserve">,</w:t>
       </w:r>
-      <w:r>
-        <w:cr/>
-      </w:r>
+      <w:br/>
       <w:r>
         <w:rPr>
           <w:rStyle w:val="NormalTok"/>
@@ -2614,9 +2506,7 @@
         </w:rPr>
         <w:t xml:space="preserve">,</w:t>
       </w:r>
-      <w:r>
-        <w:cr/>
-      </w:r>
+      <w:br/>
       <w:r>
         <w:rPr>
           <w:rStyle w:val="NormalTok"/>
@@ -2695,9 +2585,7 @@
         </w:rPr>
         <w:t xml:space="preserve">,</w:t>
       </w:r>
-      <w:r>
-        <w:cr/>
-      </w:r>
+      <w:br/>
       <w:r>
         <w:rPr>
           <w:rStyle w:val="NormalTok"/>
@@ -2790,10 +2678,10 @@
       <w:r>
         <w:t xml:space="preserve"> </w:t>
       </w:r>
-      <w:hyperlink r:id="rId31">
+      <w:hyperlink r:id="link5">
         <w:r>
           <w:rPr>
-            <w:rStyle w:val="Link"/>
+            <w:rStyle w:val="Hyperlink"/>
           </w:rPr>
           <w:t xml:space="preserve">W04_D01.txt</w:t>
         </w:r>
@@ -2809,10 +2697,10 @@
           <w:ilvl w:val="0"/>
         </w:numPr>
       </w:pPr>
-      <w:hyperlink r:id="rId33">
+      <w:hyperlink r:id="link7">
         <w:r>
           <w:rPr>
-            <w:rStyle w:val="Link"/>
+            <w:rStyle w:val="Hyperlink"/>
           </w:rPr>
           <w:t xml:space="preserve">Video hint</w:t>
         </w:r>
@@ -2879,7 +2767,7 @@
                     </pic:cNvPicPr>
                   </pic:nvPicPr>
                   <pic:blipFill>
-                    <a:blip r:embed="rId34"/>
+                    <a:blip r:embed="image3"/>
                     <a:stretch>
                       <a:fillRect/>
                     </a:stretch>
@@ -2940,117 +2828,91 @@
         </w:rPr>
         <w:t xml:space="preserve">SORT THE LIST</w:t>
       </w:r>
-      <w:r>
-        <w:cr/>
-      </w:r>
+      <w:br/>
       <w:r>
         <w:rPr>
           <w:rStyle w:val="VerbatimChar"/>
         </w:rPr>
         <w:t xml:space="preserve">SET INDEX TO 0</w:t>
       </w:r>
-      <w:r>
-        <w:cr/>
-      </w:r>
+      <w:br/>
       <w:r>
         <w:rPr>
           <w:rStyle w:val="VerbatimChar"/>
         </w:rPr>
         <w:t xml:space="preserve">SET LAST TO LENGTH - 1</w:t>
       </w:r>
-      <w:r>
-        <w:cr/>
-      </w:r>
+      <w:br/>
       <w:r>
         <w:rPr>
           <w:rStyle w:val="VerbatimChar"/>
         </w:rPr>
         <w:t xml:space="preserve">SET FOUND TO FALSE</w:t>
       </w:r>
-      <w:r>
-        <w:cr/>
-      </w:r>
+      <w:br/>
       <w:r>
         <w:rPr>
           <w:rStyle w:val="VerbatimChar"/>
         </w:rPr>
         <w:t xml:space="preserve">WHILE FIRST &lt;= LAST AND NOT FOUND:</w:t>
       </w:r>
-      <w:r>
-        <w:cr/>
-      </w:r>
+      <w:br/>
       <w:r>
         <w:rPr>
           <w:rStyle w:val="VerbatimChar"/>
         </w:rPr>
         <w:t xml:space="preserve">    SET MIDDLE TO (FIRST + LAST) / 2</w:t>
       </w:r>
-      <w:r>
-        <w:cr/>
-      </w:r>
+      <w:br/>
       <w:r>
         <w:rPr>
           <w:rStyle w:val="VerbatimChar"/>
         </w:rPr>
         <w:t xml:space="preserve">    IF DATA[MIDDLE] = ITEM:</w:t>
       </w:r>
-      <w:r>
-        <w:cr/>
-      </w:r>
+      <w:br/>
       <w:r>
         <w:rPr>
           <w:rStyle w:val="VerbatimChar"/>
         </w:rPr>
         <w:t xml:space="preserve">        SET FOUND TO TRUE</w:t>
       </w:r>
-      <w:r>
-        <w:cr/>
-      </w:r>
+      <w:br/>
       <w:r>
         <w:rPr>
           <w:rStyle w:val="VerbatimChar"/>
         </w:rPr>
         <w:t xml:space="preserve">    ELSE:</w:t>
       </w:r>
-      <w:r>
-        <w:cr/>
-      </w:r>
+      <w:br/>
       <w:r>
         <w:rPr>
           <w:rStyle w:val="VerbatimChar"/>
         </w:rPr>
         <w:t xml:space="preserve">        IF DATA[MIDDLE] &gt; ITEM:</w:t>
       </w:r>
-      <w:r>
-        <w:cr/>
-      </w:r>
+      <w:br/>
       <w:r>
         <w:rPr>
           <w:rStyle w:val="VerbatimChar"/>
         </w:rPr>
         <w:t xml:space="preserve">            SET LAST TO MIDDLE - 1</w:t>
       </w:r>
-      <w:r>
-        <w:cr/>
-      </w:r>
+      <w:br/>
       <w:r>
         <w:rPr>
           <w:rStyle w:val="VerbatimChar"/>
         </w:rPr>
         <w:t xml:space="preserve">        ELSE:</w:t>
       </w:r>
-      <w:r>
-        <w:cr/>
-      </w:r>
+      <w:br/>
       <w:r>
         <w:rPr>
           <w:rStyle w:val="VerbatimChar"/>
         </w:rPr>
         <w:t xml:space="preserve">            SET FIRST TO MIDDLE + 1</w:t>
       </w:r>
-      <w:r>
-        <w:cr/>
-      </w:r>
+      <w:br/>
       <w:r>
         <w:rPr>
           <w:rStyle w:val="VerbatimChar"/>
@@ -3095,9 +2957,7 @@
         </w:rPr>
         <w:t xml:space="preserve">binarysearch(data, item):</w:t>
       </w:r>
-      <w:r>
-        <w:cr/>
-      </w:r>
+      <w:br/>
       <w:r>
         <w:rPr>
           <w:rStyle w:val="NormalTok"/>
@@ -3128,9 +2988,7 @@
         </w:rPr>
         <w:t xml:space="preserve">data.sort()</w:t>
       </w:r>
-      <w:r>
-        <w:cr/>
-      </w:r>
+      <w:br/>
       <w:r>
         <w:rPr>
           <w:rStyle w:val="NormalTok"/>
@@ -3167,9 +3025,7 @@
         </w:rPr>
         <w:t xml:space="preserve">0</w:t>
       </w:r>
-      <w:r>
-        <w:cr/>
-      </w:r>
+      <w:br/>
       <w:r>
         <w:rPr>
           <w:rStyle w:val="NormalTok"/>
@@ -3218,9 +3074,7 @@
         </w:rPr>
         <w:t xml:space="preserve">1</w:t>
       </w:r>
-      <w:r>
-        <w:cr/>
-      </w:r>
+      <w:br/>
       <w:r>
         <w:rPr>
           <w:rStyle w:val="NormalTok"/>
@@ -3257,9 +3111,7 @@
         </w:rPr>
         <w:t xml:space="preserve">False</w:t>
       </w:r>
-      <w:r>
-        <w:cr/>
-      </w:r>
+      <w:br/>
       <w:r>
         <w:rPr>
           <w:rStyle w:val="NormalTok"/>
@@ -3302,9 +3154,7 @@
         </w:rPr>
         <w:t xml:space="preserve">first &lt;= last and not found:</w:t>
       </w:r>
-      <w:r>
-        <w:cr/>
-      </w:r>
+      <w:br/>
       <w:r>
         <w:rPr>
           <w:rStyle w:val="NormalTok"/>
@@ -3383,9 +3233,7 @@
         </w:rPr>
         <w:t xml:space="preserve">)</w:t>
       </w:r>
-      <w:r>
-        <w:cr/>
-      </w:r>
+      <w:br/>
       <w:r>
         <w:rPr>
           <w:rStyle w:val="NormalTok"/>
@@ -3452,9 +3300,7 @@
         </w:rPr>
         <w:t xml:space="preserve">item == data[middle]:</w:t>
       </w:r>
-      <w:r>
-        <w:cr/>
-      </w:r>
+      <w:br/>
       <w:r>
         <w:rPr>
           <w:rStyle w:val="NormalTok"/>
@@ -3539,9 +3385,7 @@
         </w:rPr>
         <w:t xml:space="preserve">True</w:t>
       </w:r>
-      <w:r>
-        <w:cr/>
-      </w:r>
+      <w:br/>
       <w:r>
         <w:rPr>
           <w:rStyle w:val="NormalTok"/>
@@ -3608,9 +3452,7 @@
         </w:rPr>
         <w:t xml:space="preserve">item &lt; data[middle]:</w:t>
       </w:r>
-      <w:r>
-        <w:cr/>
-      </w:r>
+      <w:br/>
       <w:r>
         <w:rPr>
           <w:rStyle w:val="NormalTok"/>
@@ -3695,9 +3537,7 @@
         </w:rPr>
         <w:t xml:space="preserve">1</w:t>
       </w:r>
-      <w:r>
-        <w:cr/>
-      </w:r>
+      <w:br/>
       <w:r>
         <w:rPr>
           <w:rStyle w:val="NormalTok"/>
@@ -3758,9 +3598,7 @@
         </w:rPr>
         <w:t xml:space="preserve">:</w:t>
       </w:r>
-      <w:r>
-        <w:cr/>
-      </w:r>
+      <w:br/>
       <w:r>
         <w:rPr>
           <w:rStyle w:val="NormalTok"/>
@@ -3845,9 +3683,7 @@
         </w:rPr>
         <w:t xml:space="preserve">1</w:t>
       </w:r>
-      <w:r>
-        <w:cr/>
-      </w:r>
+      <w:br/>
       <w:r>
         <w:rPr>
           <w:rStyle w:val="NormalTok"/>
@@ -3890,9 +3726,7 @@
         </w:rPr>
         <w:t xml:space="preserve">data[middle] == item:</w:t>
       </w:r>
-      <w:r>
-        <w:cr/>
-      </w:r>
+      <w:br/>
       <w:r>
         <w:rPr>
           <w:rStyle w:val="NormalTok"/>
@@ -3959,9 +3793,7 @@
         </w:rPr>
         <w:t xml:space="preserve">middle</w:t>
       </w:r>
-      <w:r>
-        <w:cr/>
-      </w:r>
+      <w:br/>
       <w:r>
         <w:rPr>
           <w:rStyle w:val="NormalTok"/>
@@ -4012,10 +3844,10 @@
           <w:ilvl w:val="0"/>
         </w:numPr>
       </w:pPr>
-      <w:hyperlink r:id="rId35">
+      <w:hyperlink r:id="link8">
         <w:r>
           <w:rPr>
-            <w:rStyle w:val="Link"/>
+            <w:rStyle w:val="Hyperlink"/>
           </w:rPr>
           <w:t xml:space="preserve">Video hint</w:t>
         </w:r>
@@ -4045,16 +3877,11 @@
     </w:p>
   </w:body>
 </w:document>
-</file>
-
-<file path=word/footnotes.xml><?xml version="1.0" encoding="utf-8"?>
-<w:footnotes xmlns:w="http://schemas.openxmlformats.org/wordprocessingml/2006/main" xmlns:m="http://schemas.openxmlformats.org/officeDocument/2006/math" xmlns:r="http://schemas.openxmlformats.org/officeDocument/2006/relationships" xmlns:o="urn:schemas-microsoft-com:office:office" xmlns:v="urn:schemas-microsoft-com:vml" xmlns:w10="urn:schemas-microsoft-com:office:word" xmlns:a="http://schemas.openxmlformats.org/drawingml/2006/main" xmlns:pic="http://schemas.openxmlformats.org/drawingml/2006/picture" xmlns:wp="http://schemas.openxmlformats.org/drawingml/2006/wordprocessingDrawing"/>
 </file>
 
 <file path=word/numbering.xml><?xml version="1.0" encoding="utf-8"?>
 <w:numbering xmlns:w="http://schemas.openxmlformats.org/wordprocessingml/2006/main">
   <w:abstractNum w:abstractNumId="0">
-    <w:nsid w:val="d1f3a83e"/>
     <w:multiLevelType w:val="multilevel"/>
     <w:lvl w:ilvl="0">
       <w:numFmt w:val="bullet"/>
@@ -4135,7 +3962,6 @@
     </w:lvl>
   </w:abstractNum>
   <w:abstractNum w:abstractNumId="2">
-    <w:nsid w:val="2b534067"/>
     <w:multiLevelType w:val="multilevel"/>
     <w:lvl w:ilvl="0">
       <w:numFmt w:val="bullet"/>
@@ -4216,7 +4042,6 @@
     </w:lvl>
   </w:abstractNum>
   <w:abstractNum w:abstractNumId="3">
-    <w:nsid w:val="f9e00d65"/>
     <w:multiLevelType w:val="multilevel"/>
     <w:lvl w:ilvl="0">
       <w:start w:val="1"/>
@@ -4304,7 +4129,6 @@
     </w:lvl>
   </w:abstractNum>
   <w:abstractNum w:abstractNumId="4">
-    <w:nsid w:val="8320bf0c"/>
     <w:multiLevelType w:val="multilevel"/>
     <w:lvl w:ilvl="0">
       <w:start w:val="5"/>
@@ -4692,8 +4516,8 @@
       <w:i/>
     </w:rPr>
   </w:style>
-  <w:style w:type="paragraph" w:styleId="ImageCaption">
-    <w:name w:val="Image Caption"/>
+  <w:style w:type="paragraph" w:styleId="PictureCaption">
+    <w:name w:val="Picture Caption"/>
     <w:basedOn w:val="Normal"/>
     <w:link w:val="BodyTextChar"/>
     <w:pPr>
@@ -4716,15 +4540,15 @@
       <w:sz w:val="22"/>
     </w:rPr>
   </w:style>
-  <w:style w:type="character" w:customStyle="1" w:styleId="FootnoteRef">
-    <w:name w:val="Footnote Ref"/>
+  <w:style w:type="character" w:customStyle="1" w:styleId="FootnoteReference">
+    <w:name w:val="Footnote Reference"/>
     <w:basedOn w:val="BodyTextChar"/>
     <w:rPr>
       <w:vertAlign w:val="superscript"/>
     </w:rPr>
   </w:style>
-  <w:style w:type="character" w:customStyle="1" w:styleId="Link">
-    <w:name w:val="Link"/>
+  <w:style w:type="character" w:customStyle="1" w:styleId="Hyperlink">
+    <w:name w:val="Hyperlink"/>
     <w:basedOn w:val="BodyTextChar"/>
     <w:rPr>
       <w:color w:val="4F81BD" w:themeColor="accent1"/>

</xml_diff>